<commit_message>
CdU001 Controle de Vagas
</commit_message>
<xml_diff>
--- a/arquivos/CdU001 Controle de Vagas.docx
+++ b/arquivos/CdU001 Controle de Vagas.docx
@@ -245,15 +245,6 @@
           <w:szCs w:val="24"/>
         </w:rPr>
       </w:pPr>
-    </w:p>
-    <w:p>
-      <w:pPr>
-        <w:rPr>
-          <w:rFonts w:ascii="Segoe UI" w:hAnsi="Segoe UI" w:cs="Segoe UI"/>
-          <w:sz w:val="24"/>
-          <w:szCs w:val="24"/>
-        </w:rPr>
-      </w:pPr>
       <w:r>
         <w:rPr>
           <w:rFonts w:ascii="Segoe UI" w:hAnsi="Segoe UI" w:cs="Segoe UI"/>
@@ -303,31 +294,20 @@
         <w:rPr>
           <w:rFonts w:ascii="Segoe UI" w:hAnsi="Segoe UI" w:cs="Segoe UI"/>
           <w:sz w:val="24"/>
-          <w:szCs w:val="24"/>
-        </w:rPr>
-      </w:pPr>
-      <w:r>
-        <w:rPr>
-          <w:rFonts w:ascii="Segoe UI" w:hAnsi="Segoe UI" w:cs="Segoe UI"/>
-          <w:sz w:val="24"/>
-          <w:szCs w:val="24"/>
-        </w:rPr>
-        <w:t>P1. Cliente solicita vaga para es</w:t>
-      </w:r>
-      <w:r>
-        <w:rPr>
-          <w:rFonts w:ascii="Segoe UI" w:hAnsi="Segoe UI" w:cs="Segoe UI"/>
-          <w:sz w:val="24"/>
-          <w:szCs w:val="24"/>
-        </w:rPr>
-        <w:t xml:space="preserve">tacionar. (UC - Solicitar </w:t>
+        </w:rPr>
+      </w:pPr>
+      <w:r>
+        <w:rPr>
+          <w:rFonts w:ascii="Segoe UI" w:hAnsi="Segoe UI" w:cs="Segoe UI"/>
+          <w:sz w:val="24"/>
+        </w:rPr>
+        <w:t xml:space="preserve">P1. Cliente solicita vaga para estacionar. (UC - Solicitar </w:t>
       </w:r>
       <w:proofErr w:type="gramStart"/>
       <w:r>
         <w:rPr>
           <w:rFonts w:ascii="Segoe UI" w:hAnsi="Segoe UI" w:cs="Segoe UI"/>
           <w:sz w:val="24"/>
-          <w:szCs w:val="24"/>
         </w:rPr>
         <w:t>vaga)</w:t>
       </w:r>
@@ -335,16 +315,8 @@
         <w:rPr>
           <w:rFonts w:ascii="Segoe UI" w:hAnsi="Segoe UI" w:cs="Segoe UI"/>
           <w:sz w:val="24"/>
-          <w:szCs w:val="24"/>
-        </w:rPr>
-        <w:br/>
-      </w:r>
-      <w:r>
-        <w:rPr>
-          <w:rFonts w:ascii="Segoe UI" w:hAnsi="Segoe UI" w:cs="Segoe UI"/>
-          <w:sz w:val="24"/>
-          <w:szCs w:val="24"/>
-        </w:rPr>
+        </w:rPr>
+        <w:br/>
         <w:t>P</w:t>
       </w:r>
       <w:proofErr w:type="gramEnd"/>
@@ -352,84 +324,54 @@
         <w:rPr>
           <w:rFonts w:ascii="Segoe UI" w:hAnsi="Segoe UI" w:cs="Segoe UI"/>
           <w:sz w:val="24"/>
-          <w:szCs w:val="24"/>
-        </w:rPr>
-        <w:t>2</w:t>
-      </w:r>
-      <w:r>
-        <w:rPr>
-          <w:rFonts w:ascii="Segoe UI" w:hAnsi="Segoe UI" w:cs="Segoe UI"/>
-          <w:sz w:val="24"/>
-          <w:szCs w:val="24"/>
-        </w:rPr>
-        <w:t>. Atendente informa placa do veí</w:t>
-      </w:r>
-      <w:r>
-        <w:rPr>
-          <w:rFonts w:ascii="Segoe UI" w:hAnsi="Segoe UI" w:cs="Segoe UI"/>
-          <w:sz w:val="24"/>
-          <w:szCs w:val="24"/>
-        </w:rPr>
-        <w:t>culo no si</w:t>
-      </w:r>
-      <w:r>
-        <w:rPr>
-          <w:rFonts w:ascii="Segoe UI" w:hAnsi="Segoe UI" w:cs="Segoe UI"/>
-          <w:sz w:val="24"/>
-          <w:szCs w:val="24"/>
-        </w:rPr>
-        <w:t>stema. (</w:t>
+        </w:rPr>
+        <w:t xml:space="preserve">2. Atendente informa placa do </w:t>
       </w:r>
       <w:proofErr w:type="spellStart"/>
+      <w:r>
+        <w:rPr>
+          <w:rFonts w:ascii="Segoe UI" w:hAnsi="Segoe UI" w:cs="Segoe UI"/>
+          <w:sz w:val="24"/>
+        </w:rPr>
+        <w:t>veiculo</w:t>
+      </w:r>
+      <w:proofErr w:type="spellEnd"/>
+      <w:r>
+        <w:rPr>
+          <w:rFonts w:ascii="Segoe UI" w:hAnsi="Segoe UI" w:cs="Segoe UI"/>
+          <w:sz w:val="24"/>
+        </w:rPr>
+        <w:t xml:space="preserve"> no sistema. (UC - Cadastrar </w:t>
+      </w:r>
       <w:proofErr w:type="gramStart"/>
       <w:r>
         <w:rPr>
           <w:rFonts w:ascii="Segoe UI" w:hAnsi="Segoe UI" w:cs="Segoe UI"/>
           <w:sz w:val="24"/>
-          <w:szCs w:val="24"/>
-        </w:rPr>
-        <w:t>uc</w:t>
-      </w:r>
-      <w:proofErr w:type="spellEnd"/>
+        </w:rPr>
+        <w:t>veiculo)</w:t>
+      </w:r>
+      <w:r>
+        <w:rPr>
+          <w:rFonts w:ascii="Segoe UI" w:hAnsi="Segoe UI" w:cs="Segoe UI"/>
+          <w:sz w:val="24"/>
+        </w:rPr>
+        <w:br/>
+        <w:t>P</w:t>
+      </w:r>
       <w:proofErr w:type="gramEnd"/>
       <w:r>
         <w:rPr>
           <w:rFonts w:ascii="Segoe UI" w:hAnsi="Segoe UI" w:cs="Segoe UI"/>
           <w:sz w:val="24"/>
-          <w:szCs w:val="24"/>
-        </w:rPr>
-        <w:t xml:space="preserve"> - Cadastrar veiculo)</w:t>
-      </w:r>
-      <w:r>
-        <w:rPr>
-          <w:rFonts w:ascii="Segoe UI" w:hAnsi="Segoe UI" w:cs="Segoe UI"/>
-          <w:sz w:val="24"/>
-          <w:szCs w:val="24"/>
-        </w:rPr>
-        <w:br/>
-      </w:r>
-      <w:r>
-        <w:rPr>
-          <w:rFonts w:ascii="Segoe UI" w:hAnsi="Segoe UI" w:cs="Segoe UI"/>
-          <w:sz w:val="24"/>
-          <w:szCs w:val="24"/>
-        </w:rPr>
-        <w:t>P3. Atendente informa demais dados do cliente no sistema caso cliente seja</w:t>
-      </w:r>
-      <w:r>
-        <w:rPr>
-          <w:rFonts w:ascii="Segoe UI" w:hAnsi="Segoe UI" w:cs="Segoe UI"/>
-          <w:sz w:val="24"/>
-          <w:szCs w:val="24"/>
-        </w:rPr>
-        <w:t xml:space="preserve"> novo. (UC - Cadastrar </w:t>
+        </w:rPr>
+        <w:t xml:space="preserve">3. Atendente informa demais dados do cliente no sistema caso cliente seja novo. (UC - Cadastrar </w:t>
       </w:r>
       <w:proofErr w:type="gramStart"/>
       <w:r>
         <w:rPr>
           <w:rFonts w:ascii="Segoe UI" w:hAnsi="Segoe UI" w:cs="Segoe UI"/>
           <w:sz w:val="24"/>
-          <w:szCs w:val="24"/>
         </w:rPr>
         <w:t>Cliente)</w:t>
       </w:r>
@@ -437,16 +379,8 @@
         <w:rPr>
           <w:rFonts w:ascii="Segoe UI" w:hAnsi="Segoe UI" w:cs="Segoe UI"/>
           <w:sz w:val="24"/>
-          <w:szCs w:val="24"/>
-        </w:rPr>
-        <w:br/>
-      </w:r>
-      <w:r>
-        <w:rPr>
-          <w:rFonts w:ascii="Segoe UI" w:hAnsi="Segoe UI" w:cs="Segoe UI"/>
-          <w:sz w:val="24"/>
-          <w:szCs w:val="24"/>
-        </w:rPr>
+        </w:rPr>
+        <w:br/>
         <w:t>P</w:t>
       </w:r>
       <w:proofErr w:type="gramEnd"/>
@@ -454,180 +388,172 @@
         <w:rPr>
           <w:rFonts w:ascii="Segoe UI" w:hAnsi="Segoe UI" w:cs="Segoe UI"/>
           <w:sz w:val="24"/>
-          <w:szCs w:val="24"/>
-        </w:rPr>
-        <w:t>4. O sistema apresenta as opçõe</w:t>
-      </w:r>
-      <w:r>
-        <w:rPr>
-          <w:rFonts w:ascii="Segoe UI" w:hAnsi="Segoe UI" w:cs="Segoe UI"/>
-          <w:sz w:val="24"/>
-          <w:szCs w:val="24"/>
-        </w:rPr>
-        <w:t xml:space="preserve">s de vagas. (UC - Listar </w:t>
+        </w:rPr>
+        <w:t xml:space="preserve">4. O sistema apresenta as opções de vagas disponíveis. (A1 - Listar Vagas </w:t>
       </w:r>
       <w:proofErr w:type="gramStart"/>
       <w:r>
         <w:rPr>
           <w:rFonts w:ascii="Segoe UI" w:hAnsi="Segoe UI" w:cs="Segoe UI"/>
           <w:sz w:val="24"/>
-          <w:szCs w:val="24"/>
-        </w:rPr>
-        <w:t>Vag</w:t>
-      </w:r>
+        </w:rPr>
+        <w:t>disponíveis)</w:t>
+      </w:r>
+      <w:r>
+        <w:rPr>
+          <w:rFonts w:ascii="Segoe UI" w:hAnsi="Segoe UI" w:cs="Segoe UI"/>
+          <w:sz w:val="24"/>
+        </w:rPr>
+        <w:br/>
+        <w:t>P</w:t>
+      </w:r>
+      <w:proofErr w:type="gramEnd"/>
+      <w:r>
+        <w:rPr>
+          <w:rFonts w:ascii="Segoe UI" w:hAnsi="Segoe UI" w:cs="Segoe UI"/>
+          <w:sz w:val="24"/>
+        </w:rPr>
+        <w:t xml:space="preserve">5. Sistema apresenta uma mensagem de erro caso não haja vagas disponíveis. (E1 - Vagas </w:t>
+      </w:r>
+      <w:proofErr w:type="gramStart"/>
+      <w:r>
+        <w:rPr>
+          <w:rFonts w:ascii="Segoe UI" w:hAnsi="Segoe UI" w:cs="Segoe UI"/>
+          <w:sz w:val="24"/>
+        </w:rPr>
+        <w:t>esgotadas)</w:t>
+      </w:r>
+      <w:r>
+        <w:rPr>
+          <w:rFonts w:ascii="Segoe UI" w:hAnsi="Segoe UI" w:cs="Segoe UI"/>
+          <w:sz w:val="24"/>
+        </w:rPr>
+        <w:br/>
+        <w:t>P</w:t>
+      </w:r>
+      <w:proofErr w:type="gramEnd"/>
+      <w:r>
+        <w:rPr>
+          <w:rFonts w:ascii="Segoe UI" w:hAnsi="Segoe UI" w:cs="Segoe UI"/>
+          <w:sz w:val="24"/>
+        </w:rPr>
+        <w:t xml:space="preserve">6. Cliente escolhe vaga. (UC - {Abstract} Manter </w:t>
+      </w:r>
+      <w:proofErr w:type="gramStart"/>
+      <w:r>
+        <w:rPr>
+          <w:rFonts w:ascii="Segoe UI" w:hAnsi="Segoe UI" w:cs="Segoe UI"/>
+          <w:sz w:val="24"/>
+        </w:rPr>
+        <w:t>histórico)</w:t>
+      </w:r>
+      <w:r>
+        <w:rPr>
+          <w:rFonts w:ascii="Segoe UI" w:hAnsi="Segoe UI" w:cs="Segoe UI"/>
+          <w:sz w:val="24"/>
+        </w:rPr>
+        <w:br/>
+        <w:t>P</w:t>
+      </w:r>
+      <w:proofErr w:type="gramEnd"/>
+      <w:r>
+        <w:rPr>
+          <w:rFonts w:ascii="Segoe UI" w:hAnsi="Segoe UI" w:cs="Segoe UI"/>
+          <w:sz w:val="24"/>
+        </w:rPr>
+        <w:t xml:space="preserve">7. Sistema gera ticket de controle de pagamento. (UC - Emitir </w:t>
+      </w:r>
+      <w:proofErr w:type="gramStart"/>
+      <w:r>
+        <w:rPr>
+          <w:rFonts w:ascii="Segoe UI" w:hAnsi="Segoe UI" w:cs="Segoe UI"/>
+          <w:sz w:val="24"/>
+        </w:rPr>
+        <w:t>ticket)</w:t>
+      </w:r>
+      <w:r>
+        <w:rPr>
+          <w:rFonts w:ascii="Segoe UI" w:hAnsi="Segoe UI" w:cs="Segoe UI"/>
+          <w:sz w:val="24"/>
+        </w:rPr>
+        <w:br/>
+        <w:t>P</w:t>
+      </w:r>
+      <w:proofErr w:type="gramEnd"/>
+      <w:r>
+        <w:rPr>
+          <w:rFonts w:ascii="Segoe UI" w:hAnsi="Segoe UI" w:cs="Segoe UI"/>
+          <w:sz w:val="24"/>
+        </w:rPr>
+        <w:t xml:space="preserve">8. Sistema altera o valor da vaga de acordo com o tempo de ocupação. (A2 - Controle do valor por hora da </w:t>
+      </w:r>
+      <w:proofErr w:type="gramStart"/>
+      <w:r>
+        <w:rPr>
+          <w:rFonts w:ascii="Segoe UI" w:hAnsi="Segoe UI" w:cs="Segoe UI"/>
+          <w:sz w:val="24"/>
+        </w:rPr>
+        <w:t>vaga)</w:t>
+      </w:r>
+      <w:r>
+        <w:rPr>
+          <w:rFonts w:ascii="Segoe UI" w:hAnsi="Segoe UI" w:cs="Segoe UI"/>
+          <w:sz w:val="24"/>
+        </w:rPr>
+        <w:br/>
+        <w:t>P</w:t>
+      </w:r>
+      <w:proofErr w:type="gramEnd"/>
+      <w:r>
+        <w:rPr>
+          <w:rFonts w:ascii="Segoe UI" w:hAnsi="Segoe UI" w:cs="Segoe UI"/>
+          <w:sz w:val="24"/>
+        </w:rPr>
+        <w:t xml:space="preserve">9. Caso o veículo passe do limite de tempo na vaga, o cliente recebe uma multa. (E2 - Veículo ultrapassou o horário máximo permitido para </w:t>
+      </w:r>
+      <w:proofErr w:type="gramStart"/>
+      <w:r>
+        <w:rPr>
+          <w:rFonts w:ascii="Segoe UI" w:hAnsi="Segoe UI" w:cs="Segoe UI"/>
+          <w:sz w:val="24"/>
+        </w:rPr>
+        <w:t>vaga)</w:t>
+      </w:r>
+      <w:r>
+        <w:rPr>
+          <w:rFonts w:ascii="Segoe UI" w:hAnsi="Segoe UI" w:cs="Segoe UI"/>
+          <w:sz w:val="24"/>
+        </w:rPr>
+        <w:br/>
+        <w:t>P</w:t>
+      </w:r>
+      <w:proofErr w:type="gramEnd"/>
+      <w:r>
+        <w:rPr>
+          <w:rFonts w:ascii="Segoe UI" w:hAnsi="Segoe UI" w:cs="Segoe UI"/>
+          <w:sz w:val="24"/>
+        </w:rPr>
+        <w:t>10. Após retornar ao estacionamento, cliente efetua o pagamento.</w:t>
+      </w:r>
+      <w:r>
+        <w:rPr>
+          <w:rFonts w:ascii="Segoe UI" w:hAnsi="Segoe UI" w:cs="Segoe UI"/>
+          <w:sz w:val="24"/>
+        </w:rPr>
+        <w:br/>
+        <w:t>P11. Sistema desocupa a vaga.</w:t>
+      </w:r>
+    </w:p>
+    <w:p>
+      <w:pPr>
+        <w:rPr>
+          <w:rFonts w:ascii="Segoe UI" w:hAnsi="Segoe UI" w:cs="Segoe UI"/>
+          <w:sz w:val="28"/>
+          <w:szCs w:val="24"/>
+        </w:rPr>
+      </w:pPr>
       <w:bookmarkStart w:id="0" w:name="_GoBack"/>
       <w:bookmarkEnd w:id="0"/>
-      <w:r>
-        <w:rPr>
-          <w:rFonts w:ascii="Segoe UI" w:hAnsi="Segoe UI" w:cs="Segoe UI"/>
-          <w:sz w:val="24"/>
-          <w:szCs w:val="24"/>
-        </w:rPr>
-        <w:t>as)</w:t>
-      </w:r>
-      <w:r>
-        <w:rPr>
-          <w:rFonts w:ascii="Segoe UI" w:hAnsi="Segoe UI" w:cs="Segoe UI"/>
-          <w:sz w:val="24"/>
-          <w:szCs w:val="24"/>
-        </w:rPr>
-        <w:br/>
-      </w:r>
-      <w:r>
-        <w:rPr>
-          <w:rFonts w:ascii="Segoe UI" w:hAnsi="Segoe UI" w:cs="Segoe UI"/>
-          <w:sz w:val="24"/>
-          <w:szCs w:val="24"/>
-        </w:rPr>
-        <w:t>P</w:t>
-      </w:r>
-      <w:proofErr w:type="gramEnd"/>
-      <w:r>
-        <w:rPr>
-          <w:rFonts w:ascii="Segoe UI" w:hAnsi="Segoe UI" w:cs="Segoe UI"/>
-          <w:sz w:val="24"/>
-          <w:szCs w:val="24"/>
-        </w:rPr>
-        <w:t>5. Cliente escolhe vaga. (UC</w:t>
-      </w:r>
-      <w:r>
-        <w:rPr>
-          <w:rFonts w:ascii="Segoe UI" w:hAnsi="Segoe UI" w:cs="Segoe UI"/>
-          <w:sz w:val="24"/>
-          <w:szCs w:val="24"/>
-        </w:rPr>
-        <w:t xml:space="preserve"> - {Abstract} Manter </w:t>
-      </w:r>
-      <w:proofErr w:type="gramStart"/>
-      <w:r>
-        <w:rPr>
-          <w:rFonts w:ascii="Segoe UI" w:hAnsi="Segoe UI" w:cs="Segoe UI"/>
-          <w:sz w:val="24"/>
-          <w:szCs w:val="24"/>
-        </w:rPr>
-        <w:t>histórico)</w:t>
-      </w:r>
-      <w:r>
-        <w:rPr>
-          <w:rFonts w:ascii="Segoe UI" w:hAnsi="Segoe UI" w:cs="Segoe UI"/>
-          <w:sz w:val="24"/>
-          <w:szCs w:val="24"/>
-        </w:rPr>
-        <w:br/>
-      </w:r>
-      <w:r>
-        <w:rPr>
-          <w:rFonts w:ascii="Segoe UI" w:hAnsi="Segoe UI" w:cs="Segoe UI"/>
-          <w:sz w:val="24"/>
-          <w:szCs w:val="24"/>
-        </w:rPr>
-        <w:t>P</w:t>
-      </w:r>
-      <w:proofErr w:type="gramEnd"/>
-      <w:r>
-        <w:rPr>
-          <w:rFonts w:ascii="Segoe UI" w:hAnsi="Segoe UI" w:cs="Segoe UI"/>
-          <w:sz w:val="24"/>
-          <w:szCs w:val="24"/>
-        </w:rPr>
-        <w:t>6. Sistema gera ticket de controle de p</w:t>
-      </w:r>
-      <w:r>
-        <w:rPr>
-          <w:rFonts w:ascii="Segoe UI" w:hAnsi="Segoe UI" w:cs="Segoe UI"/>
-          <w:sz w:val="24"/>
-          <w:szCs w:val="24"/>
-        </w:rPr>
-        <w:t xml:space="preserve">agamento. (UC - Emitir ticket) </w:t>
-      </w:r>
-      <w:r>
-        <w:rPr>
-          <w:rFonts w:ascii="Segoe UI" w:hAnsi="Segoe UI" w:cs="Segoe UI"/>
-          <w:sz w:val="24"/>
-          <w:szCs w:val="24"/>
-        </w:rPr>
-        <w:br/>
-        <w:t>P7. Apó</w:t>
-      </w:r>
-      <w:r>
-        <w:rPr>
-          <w:rFonts w:ascii="Segoe UI" w:hAnsi="Segoe UI" w:cs="Segoe UI"/>
-          <w:sz w:val="24"/>
-          <w:szCs w:val="24"/>
-        </w:rPr>
-        <w:t>s retornar ao estacionamento, cliente efetua o pagament</w:t>
-      </w:r>
-      <w:r>
-        <w:rPr>
-          <w:rFonts w:ascii="Segoe UI" w:hAnsi="Segoe UI" w:cs="Segoe UI"/>
-          <w:sz w:val="24"/>
-          <w:szCs w:val="24"/>
-        </w:rPr>
-        <w:t>o.</w:t>
-      </w:r>
-      <w:r>
-        <w:rPr>
-          <w:rFonts w:ascii="Segoe UI" w:hAnsi="Segoe UI" w:cs="Segoe UI"/>
-          <w:sz w:val="24"/>
-          <w:szCs w:val="24"/>
-        </w:rPr>
-        <w:br/>
-      </w:r>
-      <w:r>
-        <w:rPr>
-          <w:rFonts w:ascii="Segoe UI" w:hAnsi="Segoe UI" w:cs="Segoe UI"/>
-          <w:sz w:val="24"/>
-          <w:szCs w:val="24"/>
-        </w:rPr>
-        <w:t>P8. Sistema desocupa a vaga.</w:t>
-      </w:r>
-    </w:p>
-    <w:p>
-      <w:pPr>
-        <w:rPr>
-          <w:rFonts w:ascii="Segoe UI" w:hAnsi="Segoe UI" w:cs="Segoe UI"/>
-          <w:sz w:val="24"/>
-          <w:szCs w:val="24"/>
-        </w:rPr>
-      </w:pPr>
-    </w:p>
-    <w:p>
-      <w:pPr>
-        <w:rPr>
-          <w:rFonts w:ascii="Segoe UI" w:hAnsi="Segoe UI" w:cs="Segoe UI"/>
-          <w:sz w:val="24"/>
-          <w:szCs w:val="24"/>
-        </w:rPr>
-      </w:pPr>
-    </w:p>
-    <w:p>
-      <w:pPr>
-        <w:rPr>
-          <w:rFonts w:ascii="Segoe UI" w:hAnsi="Segoe UI" w:cs="Segoe UI"/>
-          <w:sz w:val="24"/>
-          <w:szCs w:val="24"/>
-        </w:rPr>
-      </w:pPr>
     </w:p>
     <w:p>
       <w:pPr>
@@ -821,7 +747,6 @@
           <w:sz w:val="30"/>
           <w:szCs w:val="30"/>
         </w:rPr>
-        <w:lastRenderedPageBreak/>
         <w:t xml:space="preserve">A2. Controle do valor por hora da vaga    </w:t>
       </w:r>
     </w:p>

</xml_diff>